<commit_message>
Se agregan los script 0175/0176/0177/0178/0182 a la clase Tests_AdmInstituciones
</commit_message>
<xml_diff>
--- a/Evidencia/DEC_0166.docx
+++ b/Evidencia/DEC_0166.docx
@@ -289,116 +289,6 @@
         </w:drawing>
       </w:r>
     </w:p>
-    <w:p>
-      <w:pPr>
-        <w:jc w:val="left"/>
-      </w:pPr>
-      <w:r>
-        <w:rPr>
-          <w:b w:val="false"/>
-          <w:sz w:val="28"/>
-        </w:rPr>
-        <w:t>Carga de Archivo</w:t>
-      </w:r>
-    </w:p>
-    <w:p/>
-    <w:p>
-      <w:pPr>
-        <w:jc w:val="center"/>
-      </w:pPr>
-      <w:r/>
-      <w:r>
-        <w:br/>
-        <w:drawing>
-          <wp:inline distT="0" distR="0" distB="0" distL="0">
-            <wp:extent cx="5080000" cy="5080000"/>
-            <wp:docPr id="5" name="Drawing 5" descr="C:\Users\estef\eclipse-workspace\Dec5\screenshots\DEC_0166-Captura-Carga_de_Archivo.jpg"/>
-            <a:graphic xmlns:a="http://schemas.openxmlformats.org/drawingml/2006/main">
-              <a:graphicData uri="http://schemas.openxmlformats.org/drawingml/2006/picture">
-                <pic:pic xmlns:pic="http://schemas.openxmlformats.org/drawingml/2006/picture">
-                  <pic:nvPicPr>
-                    <pic:cNvPr id="0" name="Picture 5" descr="C:\Users\estef\eclipse-workspace\Dec5\screenshots\DEC_0166-Captura-Carga_de_Archivo.jpg"/>
-                    <pic:cNvPicPr>
-                      <a:picLocks noChangeAspect="true"/>
-                    </pic:cNvPicPr>
-                  </pic:nvPicPr>
-                  <pic:blipFill>
-                    <a:blip r:embed="rId7"/>
-                    <a:stretch>
-                      <a:fillRect/>
-                    </a:stretch>
-                  </pic:blipFill>
-                  <pic:spPr>
-                    <a:xfrm>
-                      <a:off x="0" y="0"/>
-                      <a:ext cx="5080000" cy="5080000"/>
-                    </a:xfrm>
-                    <a:prstGeom prst="rect">
-                      <a:avLst/>
-                    </a:prstGeom>
-                  </pic:spPr>
-                </pic:pic>
-              </a:graphicData>
-            </a:graphic>
-          </wp:inline>
-        </w:drawing>
-      </w:r>
-    </w:p>
-    <w:p>
-      <w:pPr>
-        <w:jc w:val="left"/>
-      </w:pPr>
-      <w:r>
-        <w:rPr>
-          <w:b w:val="false"/>
-          <w:sz w:val="28"/>
-        </w:rPr>
-        <w:t>Mensaje de Error Correcto</w:t>
-      </w:r>
-    </w:p>
-    <w:p/>
-    <w:p>
-      <w:pPr>
-        <w:jc w:val="center"/>
-      </w:pPr>
-      <w:r/>
-      <w:r>
-        <w:br/>
-        <w:drawing>
-          <wp:inline distT="0" distR="0" distB="0" distL="0">
-            <wp:extent cx="5080000" cy="5080000"/>
-            <wp:docPr id="6" name="Drawing 6" descr="C:\Users\estef\eclipse-workspace\Dec5\screenshots\DEC_0166-Captura-Mensaje_de_Error_Correcto.jpg"/>
-            <a:graphic xmlns:a="http://schemas.openxmlformats.org/drawingml/2006/main">
-              <a:graphicData uri="http://schemas.openxmlformats.org/drawingml/2006/picture">
-                <pic:pic xmlns:pic="http://schemas.openxmlformats.org/drawingml/2006/picture">
-                  <pic:nvPicPr>
-                    <pic:cNvPr id="0" name="Picture 6" descr="C:\Users\estef\eclipse-workspace\Dec5\screenshots\DEC_0166-Captura-Mensaje_de_Error_Correcto.jpg"/>
-                    <pic:cNvPicPr>
-                      <a:picLocks noChangeAspect="true"/>
-                    </pic:cNvPicPr>
-                  </pic:nvPicPr>
-                  <pic:blipFill>
-                    <a:blip r:embed="rId8"/>
-                    <a:stretch>
-                      <a:fillRect/>
-                    </a:stretch>
-                  </pic:blipFill>
-                  <pic:spPr>
-                    <a:xfrm>
-                      <a:off x="0" y="0"/>
-                      <a:ext cx="5080000" cy="5080000"/>
-                    </a:xfrm>
-                    <a:prstGeom prst="rect">
-                      <a:avLst/>
-                    </a:prstGeom>
-                  </pic:spPr>
-                </pic:pic>
-              </a:graphicData>
-            </a:graphic>
-          </wp:inline>
-        </w:drawing>
-      </w:r>
-    </w:p>
   </w:body>
 </w:document>
 </file>
</xml_diff>